<commit_message>
1) added greendao library;  2) generated ProgressableItem and its database using the greendao library;  3) created a few simple tests for the ProgressableItem class; 4) added org.hamcrest library (for using in JUnit3 tests)
</commit_message>
<xml_diff>
--- a/docs/Description-1.docx
+++ b/docs/Description-1.docx
@@ -9,21 +9,12 @@
           <w:lang w:val="en-US"/>
         </w:rPr>
       </w:pPr>
-      <w:proofErr w:type="spellStart"/>
-      <w:r>
-        <w:rPr>
-          <w:u w:val="single"/>
-          <w:lang w:val="en-US"/>
-        </w:rPr>
-        <w:t>Progressable</w:t>
-      </w:r>
-      <w:proofErr w:type="spellEnd"/>
-      <w:r>
-        <w:rPr>
-          <w:u w:val="single"/>
-          <w:lang w:val="en-US"/>
-        </w:rPr>
-        <w:t xml:space="preserve"> Item</w:t>
+      <w:r>
+        <w:rPr>
+          <w:u w:val="single"/>
+          <w:lang w:val="en-US"/>
+        </w:rPr>
+        <w:t>Progressable Item</w:t>
       </w:r>
     </w:p>
     <w:p>
@@ -117,7 +108,7 @@
         <w:rPr>
           <w:lang w:val="en-US"/>
         </w:rPr>
-        <w:t>Name, metadata (creation date, last change date, some style attributes, …)</w:t>
+        <w:t>Name, metadata (creation date, last change date, …)</w:t>
       </w:r>
     </w:p>
     <w:p>
@@ -135,7 +126,19 @@
         <w:rPr>
           <w:lang w:val="en-US"/>
         </w:rPr>
-        <w:t>Tag (us</w:t>
+        <w:t>Tag</w:t>
+      </w:r>
+      <w:r>
+        <w:rPr>
+          <w:lang w:val="en-US"/>
+        </w:rPr>
+        <w:t>s</w:t>
+      </w:r>
+      <w:r>
+        <w:rPr>
+          <w:lang w:val="en-US"/>
+        </w:rPr>
+        <w:t xml:space="preserve"> (us</w:t>
       </w:r>
       <w:r>
         <w:rPr>
@@ -155,13 +158,6 @@
         </w:rPr>
         <w:t>categorize items)</w:t>
       </w:r>
-    </w:p>
-    <w:p>
-      <w:pPr>
-        <w:rPr>
-          <w:lang w:val="en-US"/>
-        </w:rPr>
-      </w:pPr>
     </w:p>
     <w:p>
       <w:pPr>
@@ -337,13 +333,7 @@
     </w:p>
     <w:p>
       <w:pPr>
-        <w:rPr>
-          <w:lang w:val="en-US"/>
-        </w:rPr>
-      </w:pPr>
-    </w:p>
-    <w:p>
-      <w:pPr>
+        <w:pStyle w:val="a3"/>
         <w:rPr>
           <w:lang w:val="en-US"/>
         </w:rPr>
@@ -460,6 +450,85 @@
           <w:lang w:val="en-US"/>
         </w:rPr>
       </w:pPr>
+      <w:r>
+        <w:rPr>
+          <w:u w:val="single"/>
+          <w:lang w:val="en-US"/>
+        </w:rPr>
+        <w:t>Remaining Work</w:t>
+      </w:r>
+      <w:r>
+        <w:rPr>
+          <w:lang w:val="en-US"/>
+        </w:rPr>
+        <w:t xml:space="preserve"> –</w:t>
+      </w:r>
+      <w:r>
+        <w:rPr>
+          <w:lang w:val="en-US"/>
+        </w:rPr>
+        <w:t xml:space="preserve"> of the same type as </w:t>
+      </w:r>
+      <w:r>
+        <w:rPr>
+          <w:u w:val="single"/>
+          <w:lang w:val="en-US"/>
+        </w:rPr>
+        <w:t>Total Work</w:t>
+      </w:r>
+      <w:r>
+        <w:rPr>
+          <w:lang w:val="en-US"/>
+        </w:rPr>
+        <w:t xml:space="preserve">. Actually, </w:t>
+      </w:r>
+      <w:r>
+        <w:rPr>
+          <w:u w:val="single"/>
+          <w:lang w:val="en-US"/>
+        </w:rPr>
+        <w:t>Remaining Work</w:t>
+      </w:r>
+      <w:r>
+        <w:rPr>
+          <w:lang w:val="en-US"/>
+        </w:rPr>
+        <w:t xml:space="preserve"> = </w:t>
+      </w:r>
+      <w:r>
+        <w:rPr>
+          <w:u w:val="single"/>
+          <w:lang w:val="en-US"/>
+        </w:rPr>
+        <w:t>Total Work</w:t>
+      </w:r>
+      <w:r>
+        <w:rPr>
+          <w:lang w:val="en-US"/>
+        </w:rPr>
+        <w:t xml:space="preserve"> – </w:t>
+      </w:r>
+      <w:r>
+        <w:rPr>
+          <w:u w:val="single"/>
+          <w:lang w:val="en-US"/>
+        </w:rPr>
+        <w:t>List of steps done</w:t>
+      </w:r>
+    </w:p>
+    <w:p>
+      <w:pPr>
+        <w:rPr>
+          <w:lang w:val="en-US"/>
+        </w:rPr>
+      </w:pPr>
+    </w:p>
+    <w:p>
+      <w:pPr>
+        <w:rPr>
+          <w:lang w:val="en-US"/>
+        </w:rPr>
+      </w:pPr>
     </w:p>
     <w:p>
       <w:pPr>
@@ -509,19 +578,11 @@
           <w:lang w:val="en-US"/>
         </w:rPr>
       </w:pPr>
-      <w:proofErr w:type="spellStart"/>
-      <w:r>
-        <w:rPr>
-          <w:lang w:val="en-US"/>
-        </w:rPr>
-        <w:t>Progressable</w:t>
-      </w:r>
-      <w:proofErr w:type="spellEnd"/>
-      <w:r>
-        <w:rPr>
-          <w:lang w:val="en-US"/>
-        </w:rPr>
-        <w:t xml:space="preserve"> Item Template</w:t>
+      <w:r>
+        <w:rPr>
+          <w:lang w:val="en-US"/>
+        </w:rPr>
+        <w:t>Progressable Item Template</w:t>
       </w:r>
     </w:p>
     <w:p>
@@ -544,7 +605,7 @@
     </w:p>
     <w:sectPr>
       <w:pgSz w:w="11906" w:h="16838"/>
-      <w:pgMar w:top="1134" w:right="850" w:bottom="1134" w:left="1701" w:header="708" w:footer="708" w:gutter="0"/>
+      <w:pgMar w:top="851" w:right="566" w:bottom="1134" w:left="851" w:header="708" w:footer="708" w:gutter="0"/>
       <w:cols w:space="708"/>
       <w:docGrid w:linePitch="360"/>
     </w:sectPr>

</xml_diff>

<commit_message>
1) Integrated Robotium;  2) a few simple tests for ProgressableItemFragment to check existence of buttons Add and Remove, their relative locations on screen, and correctness of behavior on click on them
</commit_message>
<xml_diff>
--- a/docs/Description-1.docx
+++ b/docs/Description-1.docx
@@ -90,7 +90,19 @@
         <w:rPr>
           <w:lang w:val="en-US"/>
         </w:rPr>
+        <w:t xml:space="preserve">[ </w:t>
+      </w:r>
+      <w:r>
+        <w:rPr>
+          <w:lang w:val="en-US"/>
+        </w:rPr>
         <w:t>History (list of steps done), user can undo any step</w:t>
+      </w:r>
+      <w:r>
+        <w:rPr>
+          <w:lang w:val="en-US"/>
+        </w:rPr>
+        <w:t xml:space="preserve"> ]  -  isn’t it the same as “Work done”?</w:t>
       </w:r>
     </w:p>
     <w:p>

</xml_diff>

<commit_message>
Added WorkAsAmount represantation. Added LockingOnClickListener abstract helper class to simplify <lock-unlock button on click> logic.
</commit_message>
<xml_diff>
--- a/docs/Description-1.docx
+++ b/docs/Description-1.docx
@@ -340,7 +340,25 @@
         <w:rPr>
           <w:lang w:val="en-US"/>
         </w:rPr>
-        <w:t>List of steps to do + Amount of total work with (optional) unit of measure, where each step contains amount of containing work (in the given unit of measure or, simply, in percents)</w:t>
+        <w:t xml:space="preserve">List of steps to do + Amount of work </w:t>
+      </w:r>
+      <w:r>
+        <w:rPr>
+          <w:lang w:val="en-US"/>
+        </w:rPr>
+        <w:t xml:space="preserve">[ </w:t>
+      </w:r>
+      <w:r>
+        <w:rPr>
+          <w:lang w:val="en-US"/>
+        </w:rPr>
+        <w:t>with unit of measure</w:t>
+      </w:r>
+      <w:r>
+        <w:rPr>
+          <w:lang w:val="en-US"/>
+        </w:rPr>
+        <w:t xml:space="preserve"> ] associated with each step</w:t>
       </w:r>
     </w:p>
     <w:p>
@@ -525,7 +543,7 @@
           <w:u w:val="single"/>
           <w:lang w:val="en-US"/>
         </w:rPr>
-        <w:t>List of steps done</w:t>
+        <w:t>Work done</w:t>
       </w:r>
     </w:p>
     <w:p>

</xml_diff>